<commit_message>
Antes de implementar tomar foto
</commit_message>
<xml_diff>
--- a/Documentación/Nombres de APPs y Claves/Documentación.docx
+++ b/Documentación/Nombres de APPs y Claves/Documentación.docx
@@ -1,6 +1,6 @@
 
 <file path=word/document.xml><?xml version="1.0" encoding="utf-8"?>
-<w:document xmlns:wpc="http://schemas.microsoft.com/office/word/2010/wordprocessingCanvas" xmlns:cx="http://schemas.microsoft.com/office/drawing/2014/chartex" xmlns:cx1="http://schemas.microsoft.com/office/drawing/2015/9/8/chartex" xmlns:mc="http://schemas.openxmlformats.org/markup-compatibility/2006" xmlns:o="urn:schemas-microsoft-com:office:office" xmlns:r="http://schemas.openxmlformats.org/officeDocument/2006/relationships" xmlns:m="http://schemas.openxmlformats.org/officeDocument/2006/math" xmlns:v="urn:schemas-microsoft-com:vml" xmlns:wp14="http://schemas.microsoft.com/office/word/2010/wordprocessingDrawing" xmlns:wp="http://schemas.openxmlformats.org/drawingml/2006/wordprocessingDrawing" xmlns:w10="urn:schemas-microsoft-com:office:word" xmlns:w="http://schemas.openxmlformats.org/wordprocessingml/2006/main" xmlns:w14="http://schemas.microsoft.com/office/word/2010/wordml" xmlns:w15="http://schemas.microsoft.com/office/word/2012/wordml" xmlns:w16se="http://schemas.microsoft.com/office/word/2015/wordml/symex" xmlns:wpg="http://schemas.microsoft.com/office/word/2010/wordprocessingGroup" xmlns:wpi="http://schemas.microsoft.com/office/word/2010/wordprocessingInk" xmlns:wne="http://schemas.microsoft.com/office/word/2006/wordml" xmlns:wps="http://schemas.microsoft.com/office/word/2010/wordprocessingShape" mc:Ignorable="w14 w15 w16se wp14">
+<w:document xmlns:wpc="http://schemas.microsoft.com/office/word/2010/wordprocessingCanvas" xmlns:cx="http://schemas.microsoft.com/office/drawing/2014/chartex" xmlns:cx1="http://schemas.microsoft.com/office/drawing/2015/9/8/chartex" xmlns:cx2="http://schemas.microsoft.com/office/drawing/2015/10/21/chartex" xmlns:cx3="http://schemas.microsoft.com/office/drawing/2016/5/9/chartex" xmlns:cx4="http://schemas.microsoft.com/office/drawing/2016/5/10/chartex" xmlns:cx5="http://schemas.microsoft.com/office/drawing/2016/5/11/chartex" xmlns:cx6="http://schemas.microsoft.com/office/drawing/2016/5/12/chartex" xmlns:cx7="http://schemas.microsoft.com/office/drawing/2016/5/13/chartex" xmlns:cx8="http://schemas.microsoft.com/office/drawing/2016/5/14/chartex" xmlns:mc="http://schemas.openxmlformats.org/markup-compatibility/2006" xmlns:aink="http://schemas.microsoft.com/office/drawing/2016/ink" xmlns:am3d="http://schemas.microsoft.com/office/drawing/2017/model3d" xmlns:o="urn:schemas-microsoft-com:office:office" xmlns:r="http://schemas.openxmlformats.org/officeDocument/2006/relationships" xmlns:m="http://schemas.openxmlformats.org/officeDocument/2006/math" xmlns:v="urn:schemas-microsoft-com:vml" xmlns:wp14="http://schemas.microsoft.com/office/word/2010/wordprocessingDrawing" xmlns:wp="http://schemas.openxmlformats.org/drawingml/2006/wordprocessingDrawing" xmlns:w10="urn:schemas-microsoft-com:office:word" xmlns:w="http://schemas.openxmlformats.org/wordprocessingml/2006/main" xmlns:w14="http://schemas.microsoft.com/office/word/2010/wordml" xmlns:w15="http://schemas.microsoft.com/office/word/2012/wordml" xmlns:w16cex="http://schemas.microsoft.com/office/word/2018/wordml/cex" xmlns:w16cid="http://schemas.microsoft.com/office/word/2016/wordml/cid" xmlns:w16="http://schemas.microsoft.com/office/word/2018/wordml" xmlns:w16sdtdh="http://schemas.microsoft.com/office/word/2020/wordml/sdtdatahash" xmlns:w16se="http://schemas.microsoft.com/office/word/2015/wordml/symex" xmlns:wpg="http://schemas.microsoft.com/office/word/2010/wordprocessingGroup" xmlns:wpi="http://schemas.microsoft.com/office/word/2010/wordprocessingInk" xmlns:wne="http://schemas.microsoft.com/office/word/2006/wordml" xmlns:wps="http://schemas.microsoft.com/office/word/2010/wordprocessingShape" mc:Ignorable="w14 w15 w16se w16cid w16 w16cex w16sdtdh wp14">
   <w:body>
     <w:p>
       <w:pPr>
@@ -2888,13 +2888,7 @@
         <w:rPr>
           <w:lang w:val="es-419"/>
         </w:rPr>
-        <w:t>Vecino Digital</w:t>
-      </w:r>
-      <w:r>
-        <w:rPr>
-          <w:lang w:val="es-419"/>
-        </w:rPr>
-        <w:t xml:space="preserve"> Esperanza</w:t>
+        <w:t>Vecino Digital Esperanza</w:t>
       </w:r>
       <w:r>
         <w:rPr>
@@ -3098,8 +3092,281 @@
         </w:rPr>
         <w:t>ZmQ1Nzk4ZDgtNmI4YS00MjFlLTg4ZTEtMWZjYTFkOWYwZDZj</w:t>
       </w:r>
-      <w:bookmarkStart w:id="0" w:name="_GoBack"/>
-      <w:bookmarkEnd w:id="0"/>
+    </w:p>
+    <w:p>
+      <w:pPr>
+        <w:rPr>
+          <w:lang w:val="es-419"/>
+        </w:rPr>
+      </w:pPr>
+    </w:p>
+    <w:p>
+      <w:pPr>
+        <w:rPr>
+          <w:lang w:val="es-419"/>
+        </w:rPr>
+      </w:pPr>
+    </w:p>
+    <w:p>
+      <w:pPr>
+        <w:rPr>
+          <w:lang w:val="es-419"/>
+        </w:rPr>
+      </w:pPr>
+      <w:r>
+        <w:rPr>
+          <w:b/>
+          <w:lang w:val="es-419"/>
+        </w:rPr>
+        <w:t>Nombre visible</w:t>
+      </w:r>
+      <w:r>
+        <w:rPr>
+          <w:lang w:val="es-419"/>
+        </w:rPr>
+        <w:t xml:space="preserve">: </w:t>
+      </w:r>
+      <w:r>
+        <w:rPr>
+          <w:lang w:val="es-419"/>
+        </w:rPr>
+        <w:t>Gesti</w:t>
+      </w:r>
+      <w:r>
+        <w:rPr>
+          <w:lang w:val="es-419"/>
+        </w:rPr>
+        <w:t>ó</w:t>
+      </w:r>
+      <w:r>
+        <w:rPr>
+          <w:lang w:val="es-419"/>
+        </w:rPr>
+        <w:t>n Cocheras Concepci</w:t>
+      </w:r>
+      <w:r>
+        <w:rPr>
+          <w:lang w:val="es-419"/>
+        </w:rPr>
+        <w:t>ó</w:t>
+      </w:r>
+      <w:r>
+        <w:rPr>
+          <w:lang w:val="es-419"/>
+        </w:rPr>
+        <w:t>n</w:t>
+      </w:r>
+      <w:r>
+        <w:rPr>
+          <w:lang w:val="es-419"/>
+        </w:rPr>
+        <w:br/>
+      </w:r>
+      <w:proofErr w:type="spellStart"/>
+      <w:r>
+        <w:rPr>
+          <w:b/>
+          <w:lang w:val="es-419"/>
+        </w:rPr>
+        <w:t>Assembly</w:t>
+      </w:r>
+      <w:proofErr w:type="spellEnd"/>
+      <w:r>
+        <w:rPr>
+          <w:lang w:val="es-419"/>
+        </w:rPr>
+        <w:t>: com.</w:t>
+      </w:r>
+      <w:r>
+        <w:t xml:space="preserve"> </w:t>
+      </w:r>
+      <w:proofErr w:type="spellStart"/>
+      <w:r>
+        <w:rPr>
+          <w:lang w:val="es-419"/>
+        </w:rPr>
+        <w:t>gestioncocherasconcepcion</w:t>
+      </w:r>
+      <w:proofErr w:type="spellEnd"/>
+      <w:r>
+        <w:rPr>
+          <w:lang w:val="es-419"/>
+        </w:rPr>
+        <w:br/>
+      </w:r>
+      <w:r>
+        <w:rPr>
+          <w:b/>
+          <w:lang w:val="es-419"/>
+        </w:rPr>
+        <w:t>Clave del servidor (</w:t>
+      </w:r>
+      <w:proofErr w:type="spellStart"/>
+      <w:r>
+        <w:rPr>
+          <w:b/>
+          <w:lang w:val="es-419"/>
+        </w:rPr>
+        <w:t>firebase</w:t>
+      </w:r>
+      <w:proofErr w:type="spellEnd"/>
+      <w:r>
+        <w:rPr>
+          <w:b/>
+          <w:lang w:val="es-419"/>
+        </w:rPr>
+        <w:t>)</w:t>
+      </w:r>
+      <w:r>
+        <w:rPr>
+          <w:lang w:val="es-419"/>
+        </w:rPr>
+        <w:t xml:space="preserve">: </w:t>
+      </w:r>
+      <w:r>
+        <w:rPr>
+          <w:rFonts w:ascii="Roboto" w:hAnsi="Roboto"/>
+          <w:sz w:val="20"/>
+          <w:szCs w:val="20"/>
+        </w:rPr>
+        <w:t>AAAA28_IGRU:APA91bFqx4ZDAHMAiwjs2LEUYSQrauRUzKP3aTbTCkR-bJdDyIPfwKtQOeDDx8PYxmeQRy3Jcc76pHna9BqAEUJ5gnubkWLAGVZd82t2XodbrZeBRGU_p7OaxvX-laHBtTE0XhHqaLUN</w:t>
+      </w:r>
+      <w:r>
+        <w:rPr>
+          <w:lang w:val="es-419"/>
+        </w:rPr>
+        <w:br/>
+      </w:r>
+      <w:r>
+        <w:rPr>
+          <w:b/>
+          <w:lang w:val="es-419"/>
+        </w:rPr>
+        <w:t>ID de remitente (</w:t>
+      </w:r>
+      <w:proofErr w:type="spellStart"/>
+      <w:r>
+        <w:rPr>
+          <w:b/>
+          <w:lang w:val="es-419"/>
+        </w:rPr>
+        <w:t>firebase</w:t>
+      </w:r>
+      <w:proofErr w:type="spellEnd"/>
+      <w:r>
+        <w:rPr>
+          <w:b/>
+          <w:lang w:val="es-419"/>
+        </w:rPr>
+        <w:t>)</w:t>
+      </w:r>
+      <w:r>
+        <w:rPr>
+          <w:lang w:val="es-419"/>
+        </w:rPr>
+        <w:t xml:space="preserve">: </w:t>
+      </w:r>
+      <w:r>
+        <w:rPr>
+          <w:rFonts w:ascii="Roboto" w:hAnsi="Roboto"/>
+          <w:sz w:val="20"/>
+          <w:szCs w:val="20"/>
+          <w:shd w:val="clear" w:color="auto" w:fill="F5F5F5"/>
+        </w:rPr>
+        <w:t>944083835157</w:t>
+      </w:r>
+      <w:r>
+        <w:rPr>
+          <w:rFonts w:ascii="Roboto" w:hAnsi="Roboto"/>
+          <w:sz w:val="20"/>
+          <w:szCs w:val="20"/>
+          <w:shd w:val="clear" w:color="auto" w:fill="F5F5F5"/>
+        </w:rPr>
+        <w:br/>
+      </w:r>
+      <w:proofErr w:type="spellStart"/>
+      <w:r>
+        <w:rPr>
+          <w:b/>
+          <w:lang w:val="es-419"/>
+        </w:rPr>
+        <w:t>OneSignal</w:t>
+      </w:r>
+      <w:proofErr w:type="spellEnd"/>
+      <w:r>
+        <w:rPr>
+          <w:b/>
+          <w:lang w:val="es-419"/>
+        </w:rPr>
+        <w:t xml:space="preserve"> App ID</w:t>
+      </w:r>
+      <w:r>
+        <w:rPr>
+          <w:lang w:val="es-419"/>
+        </w:rPr>
+        <w:t>:</w:t>
+      </w:r>
+      <w:r>
+        <w:rPr>
+          <w:lang w:val="es-419"/>
+        </w:rPr>
+        <w:t xml:space="preserve"> </w:t>
+      </w:r>
+      <w:r>
+        <w:rPr>
+          <w:sz w:val="24"/>
+          <w:lang w:val="es-419"/>
+        </w:rPr>
+        <w:t>ca11db27-be18-4bbe-ad35-9b418a425aca</w:t>
+      </w:r>
+      <w:r>
+        <w:rPr>
+          <w:lang w:val="es-419"/>
+        </w:rPr>
+        <w:br/>
+      </w:r>
+      <w:proofErr w:type="spellStart"/>
+      <w:r>
+        <w:rPr>
+          <w:b/>
+          <w:lang w:val="es-419"/>
+        </w:rPr>
+        <w:t>Rest</w:t>
+      </w:r>
+      <w:proofErr w:type="spellEnd"/>
+      <w:r>
+        <w:rPr>
+          <w:b/>
+          <w:lang w:val="es-419"/>
+        </w:rPr>
+        <w:t xml:space="preserve"> API Key</w:t>
+      </w:r>
+      <w:r>
+        <w:rPr>
+          <w:lang w:val="es-419"/>
+        </w:rPr>
+        <w:t xml:space="preserve">: </w:t>
+      </w:r>
+      <w:r>
+        <w:rPr>
+          <w:lang w:val="es-419"/>
+        </w:rPr>
+        <w:t>NjY4MjJiNmQtYTEzZi00YWMwLTlhY2QtMjg0NjQ1ZmU0MGVj</w:t>
+      </w:r>
+    </w:p>
+    <w:p>
+      <w:pPr>
+        <w:rPr>
+          <w:lang w:val="es-419"/>
+        </w:rPr>
+      </w:pPr>
+    </w:p>
+    <w:p>
+      <w:pPr>
+        <w:rPr>
+          <w:lang w:val="es-419"/>
+        </w:rPr>
+      </w:pPr>
     </w:p>
     <w:p>
       <w:pPr>
@@ -3119,7 +3386,7 @@
 </file>
 
 <file path=word/numbering.xml><?xml version="1.0" encoding="utf-8"?>
-<w:numbering xmlns:wpc="http://schemas.microsoft.com/office/word/2010/wordprocessingCanvas" xmlns:cx="http://schemas.microsoft.com/office/drawing/2014/chartex" xmlns:cx1="http://schemas.microsoft.com/office/drawing/2015/9/8/chartex" xmlns:mc="http://schemas.openxmlformats.org/markup-compatibility/2006" xmlns:o="urn:schemas-microsoft-com:office:office" xmlns:r="http://schemas.openxmlformats.org/officeDocument/2006/relationships" xmlns:m="http://schemas.openxmlformats.org/officeDocument/2006/math" xmlns:v="urn:schemas-microsoft-com:vml" xmlns:wp14="http://schemas.microsoft.com/office/word/2010/wordprocessingDrawing" xmlns:wp="http://schemas.openxmlformats.org/drawingml/2006/wordprocessingDrawing" xmlns:w10="urn:schemas-microsoft-com:office:word" xmlns:w="http://schemas.openxmlformats.org/wordprocessingml/2006/main" xmlns:w14="http://schemas.microsoft.com/office/word/2010/wordml" xmlns:w15="http://schemas.microsoft.com/office/word/2012/wordml" xmlns:w16se="http://schemas.microsoft.com/office/word/2015/wordml/symex" xmlns:wpg="http://schemas.microsoft.com/office/word/2010/wordprocessingGroup" xmlns:wpi="http://schemas.microsoft.com/office/word/2010/wordprocessingInk" xmlns:wne="http://schemas.microsoft.com/office/word/2006/wordml" xmlns:wps="http://schemas.microsoft.com/office/word/2010/wordprocessingShape" mc:Ignorable="w14 w15 w16se wp14">
+<w:numbering xmlns:wpc="http://schemas.microsoft.com/office/word/2010/wordprocessingCanvas" xmlns:cx="http://schemas.microsoft.com/office/drawing/2014/chartex" xmlns:cx1="http://schemas.microsoft.com/office/drawing/2015/9/8/chartex" xmlns:cx2="http://schemas.microsoft.com/office/drawing/2015/10/21/chartex" xmlns:cx3="http://schemas.microsoft.com/office/drawing/2016/5/9/chartex" xmlns:cx4="http://schemas.microsoft.com/office/drawing/2016/5/10/chartex" xmlns:cx5="http://schemas.microsoft.com/office/drawing/2016/5/11/chartex" xmlns:cx6="http://schemas.microsoft.com/office/drawing/2016/5/12/chartex" xmlns:cx7="http://schemas.microsoft.com/office/drawing/2016/5/13/chartex" xmlns:cx8="http://schemas.microsoft.com/office/drawing/2016/5/14/chartex" xmlns:mc="http://schemas.openxmlformats.org/markup-compatibility/2006" xmlns:aink="http://schemas.microsoft.com/office/drawing/2016/ink" xmlns:am3d="http://schemas.microsoft.com/office/drawing/2017/model3d" xmlns:o="urn:schemas-microsoft-com:office:office" xmlns:r="http://schemas.openxmlformats.org/officeDocument/2006/relationships" xmlns:m="http://schemas.openxmlformats.org/officeDocument/2006/math" xmlns:v="urn:schemas-microsoft-com:vml" xmlns:wp14="http://schemas.microsoft.com/office/word/2010/wordprocessingDrawing" xmlns:wp="http://schemas.openxmlformats.org/drawingml/2006/wordprocessingDrawing" xmlns:w10="urn:schemas-microsoft-com:office:word" xmlns:w="http://schemas.openxmlformats.org/wordprocessingml/2006/main" xmlns:w14="http://schemas.microsoft.com/office/word/2010/wordml" xmlns:w15="http://schemas.microsoft.com/office/word/2012/wordml" xmlns:w16cex="http://schemas.microsoft.com/office/word/2018/wordml/cex" xmlns:w16cid="http://schemas.microsoft.com/office/word/2016/wordml/cid" xmlns:w16="http://schemas.microsoft.com/office/word/2018/wordml" xmlns:w16sdtdh="http://schemas.microsoft.com/office/word/2020/wordml/sdtdatahash" xmlns:w16se="http://schemas.microsoft.com/office/word/2015/wordml/symex" xmlns:wpg="http://schemas.microsoft.com/office/word/2010/wordprocessingGroup" xmlns:wpi="http://schemas.microsoft.com/office/word/2010/wordprocessingInk" xmlns:wne="http://schemas.microsoft.com/office/word/2006/wordml" xmlns:wps="http://schemas.microsoft.com/office/word/2010/wordprocessingShape" mc:Ignorable="w14 w15 w16se w16cid w16 w16cex w16sdtdh wp14">
   <w:abstractNum w:abstractNumId="0" w15:restartNumberingAfterBreak="0">
     <w:nsid w:val="0EB74514"/>
     <w:multiLevelType w:val="hybridMultilevel"/>
@@ -3308,7 +3575,7 @@
 </file>
 
 <file path=word/styles.xml><?xml version="1.0" encoding="utf-8"?>
-<w:styles xmlns:mc="http://schemas.openxmlformats.org/markup-compatibility/2006" xmlns:r="http://schemas.openxmlformats.org/officeDocument/2006/relationships" xmlns:w="http://schemas.openxmlformats.org/wordprocessingml/2006/main" xmlns:w14="http://schemas.microsoft.com/office/word/2010/wordml" xmlns:w15="http://schemas.microsoft.com/office/word/2012/wordml" xmlns:w16se="http://schemas.microsoft.com/office/word/2015/wordml/symex" mc:Ignorable="w14 w15 w16se">
+<w:styles xmlns:mc="http://schemas.openxmlformats.org/markup-compatibility/2006" xmlns:r="http://schemas.openxmlformats.org/officeDocument/2006/relationships" xmlns:w="http://schemas.openxmlformats.org/wordprocessingml/2006/main" xmlns:w14="http://schemas.microsoft.com/office/word/2010/wordml" xmlns:w15="http://schemas.microsoft.com/office/word/2012/wordml" xmlns:w16cex="http://schemas.microsoft.com/office/word/2018/wordml/cex" xmlns:w16cid="http://schemas.microsoft.com/office/word/2016/wordml/cid" xmlns:w16="http://schemas.microsoft.com/office/word/2018/wordml" xmlns:w16sdtdh="http://schemas.microsoft.com/office/word/2020/wordml/sdtdatahash" xmlns:w16se="http://schemas.microsoft.com/office/word/2015/wordml/symex" mc:Ignorable="w14 w15 w16se w16cid w16 w16cex w16sdtdh">
   <w:docDefaults>
     <w:rPrDefault>
       <w:rPr>
@@ -3324,7 +3591,7 @@
       </w:pPr>
     </w:pPrDefault>
   </w:docDefaults>
-  <w:latentStyles w:defLockedState="0" w:defUIPriority="99" w:defSemiHidden="0" w:defUnhideWhenUsed="0" w:defQFormat="0" w:count="371">
+  <w:latentStyles w:defLockedState="0" w:defUIPriority="99" w:defSemiHidden="0" w:defUnhideWhenUsed="0" w:defQFormat="0" w:count="376">
     <w:lsdException w:name="Normal" w:uiPriority="0" w:qFormat="1"/>
     <w:lsdException w:name="heading 1" w:uiPriority="9" w:qFormat="1"/>
     <w:lsdException w:name="heading 2" w:semiHidden="1" w:uiPriority="9" w:unhideWhenUsed="1" w:qFormat="1"/>
@@ -3696,16 +3963,21 @@
     <w:lsdException w:name="List Table 5 Dark Accent 6" w:uiPriority="50"/>
     <w:lsdException w:name="List Table 6 Colorful Accent 6" w:uiPriority="51"/>
     <w:lsdException w:name="List Table 7 Colorful Accent 6" w:uiPriority="52"/>
+    <w:lsdException w:name="Mention" w:semiHidden="1" w:unhideWhenUsed="1"/>
+    <w:lsdException w:name="Smart Hyperlink" w:semiHidden="1" w:unhideWhenUsed="1"/>
+    <w:lsdException w:name="Hashtag" w:semiHidden="1" w:unhideWhenUsed="1"/>
+    <w:lsdException w:name="Unresolved Mention" w:semiHidden="1" w:unhideWhenUsed="1"/>
+    <w:lsdException w:name="Smart Link" w:semiHidden="1" w:unhideWhenUsed="1"/>
   </w:latentStyles>
   <w:style w:type="paragraph" w:default="1" w:styleId="Normal">
     <w:name w:val="Normal"/>
     <w:qFormat/>
   </w:style>
-  <w:style w:type="paragraph" w:styleId="Ttulo1">
+  <w:style w:type="paragraph" w:styleId="Heading1">
     <w:name w:val="heading 1"/>
     <w:basedOn w:val="Normal"/>
     <w:next w:val="Normal"/>
-    <w:link w:val="Ttulo1Car"/>
+    <w:link w:val="Heading1Char"/>
     <w:uiPriority w:val="9"/>
     <w:qFormat/>
     <w:rsid w:val="00830EA1"/>
@@ -3722,13 +3994,13 @@
       <w:szCs w:val="32"/>
     </w:rPr>
   </w:style>
-  <w:style w:type="character" w:default="1" w:styleId="Fuentedeprrafopredeter">
+  <w:style w:type="character" w:default="1" w:styleId="DefaultParagraphFont">
     <w:name w:val="Default Paragraph Font"/>
     <w:uiPriority w:val="1"/>
     <w:semiHidden/>
     <w:unhideWhenUsed/>
   </w:style>
-  <w:style w:type="table" w:default="1" w:styleId="Tablanormal">
+  <w:style w:type="table" w:default="1" w:styleId="TableNormal">
     <w:name w:val="Normal Table"/>
     <w:uiPriority w:val="99"/>
     <w:semiHidden/>
@@ -3743,13 +4015,13 @@
       </w:tblCellMar>
     </w:tblPr>
   </w:style>
-  <w:style w:type="numbering" w:default="1" w:styleId="Sinlista">
+  <w:style w:type="numbering" w:default="1" w:styleId="NoList">
     <w:name w:val="No List"/>
     <w:uiPriority w:val="99"/>
     <w:semiHidden/>
     <w:unhideWhenUsed/>
   </w:style>
-  <w:style w:type="paragraph" w:styleId="Prrafodelista">
+  <w:style w:type="paragraph" w:styleId="ListParagraph">
     <w:name w:val="List Paragraph"/>
     <w:basedOn w:val="Normal"/>
     <w:uiPriority w:val="34"/>
@@ -3760,10 +4032,10 @@
       <w:contextualSpacing/>
     </w:pPr>
   </w:style>
-  <w:style w:type="character" w:customStyle="1" w:styleId="Ttulo1Car">
-    <w:name w:val="Título 1 Car"/>
-    <w:basedOn w:val="Fuentedeprrafopredeter"/>
-    <w:link w:val="Ttulo1"/>
+  <w:style w:type="character" w:customStyle="1" w:styleId="Heading1Char">
+    <w:name w:val="Heading 1 Char"/>
+    <w:basedOn w:val="DefaultParagraphFont"/>
+    <w:link w:val="Heading1"/>
     <w:uiPriority w:val="9"/>
     <w:rsid w:val="00830EA1"/>
     <w:rPr>
@@ -3773,9 +4045,9 @@
       <w:szCs w:val="32"/>
     </w:rPr>
   </w:style>
-  <w:style w:type="character" w:styleId="Hipervnculo">
+  <w:style w:type="character" w:styleId="Hyperlink">
     <w:name w:val="Hyperlink"/>
-    <w:basedOn w:val="Fuentedeprrafopredeter"/>
+    <w:basedOn w:val="DefaultParagraphFont"/>
     <w:uiPriority w:val="99"/>
     <w:unhideWhenUsed/>
     <w:rsid w:val="007316E0"/>

</xml_diff>